<commit_message>
docs: added in red colors what to cover
</commit_message>
<xml_diff>
--- a/doc/report.docx
+++ b/doc/report.docx
@@ -135,7 +135,16 @@
                 <w:sz w:val="30"/>
                 <w:szCs w:val="30"/>
               </w:rPr>
-              <w:t>March 12, 2016</w:t>
+              <w:t>March 18</w:t>
+            </w:r>
+            <w:r>
+              <w:rPr>
+                <w:rFonts w:ascii="ArialMT" w:eastAsia="ArialMT" w:hAnsi="ArialMT" w:cs="ArialMT"/>
+                <w:kern w:val="0"/>
+                <w:sz w:val="30"/>
+                <w:szCs w:val="30"/>
+              </w:rPr>
+              <w:t>, 2016</w:t>
             </w:r>
           </w:p>
         </w:tc>
@@ -245,62 +254,103 @@
       </w:r>
     </w:p>
     <w:p>
-      <w:r>
+      <w:pPr>
         <w:rPr>
           <w:rFonts w:eastAsia="DroidSans" w:cs="DroidSans"/>
           <w:kern w:val="0"/>
         </w:rPr>
-        <w:t>This project takes inspiration from</w:t>
-      </w:r>
+      </w:pPr>
       <w:r>
         <w:rPr>
           <w:rFonts w:eastAsia="DroidSans" w:cs="DroidSans"/>
           <w:kern w:val="0"/>
         </w:rPr>
-        <w:t xml:space="preserve"> the micro mouse </w:t>
+        <w:t xml:space="preserve">A robot mouse in a virtual maze finding a way to the destination by its own – that’s what I programed in this project that </w:t>
       </w:r>
       <w:r>
         <w:rPr>
           <w:rFonts w:eastAsia="DroidSans" w:cs="DroidSans"/>
           <w:kern w:val="0"/>
         </w:rPr>
-        <w:t xml:space="preserve">competitions, wherein a robot mouse is tasked with plotting a path from a corner of the maze to its </w:t>
+        <w:t>t</w:t>
       </w:r>
       <w:r>
         <w:rPr>
           <w:rFonts w:eastAsia="DroidSans" w:cs="DroidSans"/>
           <w:kern w:val="0"/>
         </w:rPr>
-        <w:t>center</w:t>
+        <w:t>ook</w:t>
       </w:r>
       <w:r>
         <w:rPr>
           <w:rFonts w:eastAsia="DroidSans" w:cs="DroidSans"/>
           <w:kern w:val="0"/>
         </w:rPr>
-        <w:t xml:space="preserve">. The robot mouse may make multiple runs in a given maze. </w:t>
-      </w:r>
-      <w:r>
-        <w:t>In the first run, the robot mouse tries to map out the maze to not only find the center, but also figure out the best paths to the center.  In subsequent runs, the robot mouse attempts to reach the center in the fastest time possible, using what it has previously learned.</w:t>
-      </w:r>
-    </w:p>
-    <w:p/>
-    <w:p>
-      <w:r>
-        <w:t>In this project, I will create functions to control a virtual robot to navigate a virtual maze. A simplified model of the world is provided along with specifications for the maze and robot; my goal is to obtain the fastest times possible in a series of test mazes.</w:t>
-      </w:r>
-    </w:p>
-    <w:p>
-      <w:pPr>
-        <w:pStyle w:val="Standard"/>
-        <w:rPr>
-          <w:rFonts w:ascii="DroidSans" w:eastAsia="DroidSans" w:hAnsi="DroidSans" w:cs="DroidSans"/>
+        <w:t xml:space="preserve"> </w:t>
+      </w:r>
+      <w:r>
+        <w:rPr>
+          <w:rFonts w:eastAsia="DroidSans" w:cs="DroidSans"/>
           <w:kern w:val="0"/>
-          <w:sz w:val="20"/>
-          <w:szCs w:val="20"/>
-        </w:rPr>
-      </w:pPr>
-    </w:p>
+        </w:rPr>
+        <w:t xml:space="preserve">an </w:t>
+      </w:r>
+      <w:r>
+        <w:rPr>
+          <w:rFonts w:eastAsia="DroidSans" w:cs="DroidSans"/>
+          <w:kern w:val="0"/>
+        </w:rPr>
+        <w:t>inspiration from</w:t>
+      </w:r>
+      <w:r>
+        <w:rPr>
+          <w:rFonts w:eastAsia="DroidSans" w:cs="DroidSans"/>
+          <w:kern w:val="0"/>
+        </w:rPr>
+        <w:t xml:space="preserve"> the </w:t>
+      </w:r>
+      <w:hyperlink r:id="rId7" w:history="1">
+        <w:r>
+          <w:rPr>
+            <w:rStyle w:val="Hyperlink"/>
+            <w:rFonts w:eastAsia="DroidSans" w:cs="DroidSans"/>
+            <w:kern w:val="0"/>
+          </w:rPr>
+          <w:t>micro</w:t>
+        </w:r>
+        <w:r>
+          <w:rPr>
+            <w:rStyle w:val="Hyperlink"/>
+            <w:rFonts w:eastAsia="DroidSans" w:cs="DroidSans"/>
+            <w:kern w:val="0"/>
+          </w:rPr>
+          <w:t xml:space="preserve"> </w:t>
+        </w:r>
+        <w:r>
+          <w:rPr>
+            <w:rStyle w:val="Hyperlink"/>
+            <w:rFonts w:eastAsia="DroidSans" w:cs="DroidSans"/>
+            <w:kern w:val="0"/>
+          </w:rPr>
+          <w:t>mouse competition</w:t>
+        </w:r>
+      </w:hyperlink>
+      <w:r>
+        <w:rPr>
+          <w:rFonts w:eastAsia="DroidSans" w:cs="DroidSans"/>
+          <w:kern w:val="0"/>
+        </w:rPr>
+        <w:t xml:space="preserve">. </w:t>
+      </w:r>
+      <w:r>
+        <w:rPr>
+          <w:rFonts w:eastAsia="DroidSans" w:cs="DroidSans"/>
+          <w:kern w:val="0"/>
+        </w:rPr>
+        <w:t xml:space="preserve">  </w:t>
+      </w:r>
+    </w:p>
+    <w:p/>
     <w:p>
       <w:pPr>
         <w:pStyle w:val="Heading2"/>
@@ -311,30 +361,67 @@
     </w:p>
     <w:p>
       <w:r>
-        <w:t>I would like to try different implementation of goal seeking behaviors.  Therefore, I am going to develop a framework where I can use different robot controlling logic/implementation for measuring the performance.  This way, I can develop a number of robot controller programs that can navigate in a virtual maze in its own way.  I will be improving the performance of the robot as I progress further in this project.</w:t>
-      </w:r>
-    </w:p>
+        <w:rPr>
+          <w:rFonts w:eastAsia="DroidSans" w:cs="DroidSans"/>
+          <w:kern w:val="0"/>
+        </w:rPr>
+        <w:t xml:space="preserve">The rule is simple: </w:t>
+      </w:r>
+      <w:r>
+        <w:t>in the first run, the robot mouse tries to map out the maze to not only find the center, but also figure out the best paths to the center.</w:t>
+      </w:r>
+      <w:r>
+        <w:t xml:space="preserve">  The robot must enter to the goal within the time limit but it is free to continue exploring the maze after finding the goal.</w:t>
+      </w:r>
+      <w:r>
+        <w:t xml:space="preserve">  In subsequent runs, the robot mouse</w:t>
+      </w:r>
+      <w:r>
+        <w:t xml:space="preserve"> is brought back to the start location.  It must</w:t>
+      </w:r>
+      <w:r>
+        <w:t xml:space="preserve"> attempt to reach the center in the fastest time possible, using what it has previously learned.</w:t>
+      </w:r>
+    </w:p>
+    <w:p/>
+    <w:p>
+      <w:r>
+        <w:t xml:space="preserve">A simplified model of the world </w:t>
+      </w:r>
+      <w:r>
+        <w:t>is</w:t>
+      </w:r>
+      <w:r>
+        <w:t xml:space="preserve"> provided along with specifications for the maze and robot.  My only objective </w:t>
+      </w:r>
+      <w:r>
+        <w:t>is</w:t>
+      </w:r>
+      <w:r>
+        <w:t xml:space="preserve"> to implement a logic that achieves the fastest times possible in a series of test mazes.</w:t>
+      </w:r>
+    </w:p>
+    <w:p/>
     <w:p>
       <w:pPr>
         <w:pStyle w:val="Heading2"/>
       </w:pPr>
       <w:r>
-        <w:t>Metrics</w:t>
-      </w:r>
-    </w:p>
-    <w:p>
-      <w:r>
-        <w:t xml:space="preserve">On each maze, the robot must complete two runs. In the first run, the robot is allowed to freely roam the maze to build a map of the maze. It must enter the goal room at some point during its exploration, but is free to continue exploring the maze after finding the goal. After entering the goal room, the robot may choose to end its exploration at any time. The robot is then moved back to the starting position and orientation for its second run. Its objective now is to go from the start position to the goal room in the fastest time possible. The robot’s score for the maze is equal to the number of time steps required to execute the second run, plus one thirtieth the number of time steps required to execute the first run. A maximum of one thousand time steps </w:t>
-      </w:r>
-      <w:proofErr w:type="gramStart"/>
-      <w:r>
-        <w:t>are</w:t>
-      </w:r>
-      <w:proofErr w:type="gramEnd"/>
+        <w:t>Scoring</w:t>
+      </w:r>
+    </w:p>
+    <w:p>
+      <w:r>
+        <w:t xml:space="preserve">The robot’s score for the maze is equal to the number of time steps required to execute the second run, plus one thirtieth the number of time steps required to execute the first run. A maximum of one thousand time steps </w:t>
+      </w:r>
+      <w:r>
+        <w:t>is</w:t>
+      </w:r>
       <w:r>
         <w:t xml:space="preserve"> allotted to complete both runs for a single maze.</w:t>
       </w:r>
     </w:p>
+    <w:p/>
     <w:p>
       <w:pPr>
         <w:pStyle w:val="Textbody"/>
@@ -375,277 +462,655 @@
       <w:r>
         <w:t>Data Exploration</w:t>
       </w:r>
-    </w:p>
-    <w:p>
-      <w:r>
-        <w:t xml:space="preserve">The robot can be considered to rest in the center of the square it is currently located in, and points in one of the cardinal directions of the maze. The robot has three obstacle sensors, mounted on the front of the robot, its right side, and its left side. Obstacle sensors detect the number of open squares in the direction of the sensor; for example, in its starting position, the robot’s left and right sensors will state that there are no open squares in those directions and at least one square towards its front. On each time step of the simulation, the robot may choose to rotate clockwise or counterclockwise ninety degrees, then move forwards or backwards a distance of up to three units. It is assumed that the robot’s turning and movement is perfect. If the robot tries to move into a wall, the robot stays where </w:t>
-      </w:r>
-      <w:r>
-        <w:t>it is. After movement, one time-</w:t>
-      </w:r>
-      <w:r>
-        <w:t>step has passed, and the sensors return readings for the open squares in the robot’s new location and/or orientation to start the next time unit.</w:t>
-      </w:r>
-    </w:p>
-    <w:p>
-      <w:r>
-        <w:t>More technically, at the start of a time step the robot will receive sensor readings as a list of three numbers indicating the number of open squares in front of the left, center, and right senso</w:t>
-      </w:r>
-      <w:r>
-        <w:t>rs (in that order) to its “</w:t>
+      <w:r>
+        <w:t xml:space="preserve"> and Visualization</w:t>
+      </w:r>
+    </w:p>
+    <w:p>
+      <w:pPr>
+        <w:pStyle w:val="Textbody"/>
+      </w:pPr>
+      <w:r>
+        <w:t xml:space="preserve">The shape of every test mazes is square. </w:t>
+      </w:r>
+      <w:r>
+        <w:t>The start location is always at the left bottom corner</w:t>
+      </w:r>
+      <w:r>
+        <w:t xml:space="preserve"> (rows-1, 0)</w:t>
+      </w:r>
+      <w:r>
+        <w:t xml:space="preserve">, and the goal room always occupies 4 cells in the </w:t>
       </w:r>
       <w:proofErr w:type="spellStart"/>
       <w:r>
-        <w:t>next_</w:t>
-      </w:r>
-      <w:r>
-        <w:t>move</w:t>
+        <w:t>center</w:t>
       </w:r>
       <w:proofErr w:type="spellEnd"/>
       <w:r>
-        <w:t>” function. The “</w:t>
-      </w:r>
-      <w:proofErr w:type="spellStart"/>
-      <w:r>
-        <w:t>next_move</w:t>
-      </w:r>
-      <w:proofErr w:type="spellEnd"/>
-      <w:r>
-        <w:t>” function must then return two values indicating the robot’s rotation and movement on that time step.  Rotation is expected to be an integer taking one of three values: -90, 90, or 0, indicating a counterclockwise, clockwise, or no rotation, respectively. Movement follows rotation, and is expected to be an integer in the range [-3, 3] inclusive. The robot will attempt to move that many squares forward (positive) or backwards (negative), stopping movement if it encounters a wall.</w:t>
-      </w:r>
-    </w:p>
-    <w:p/>
-    <w:p>
-      <w:r>
-        <w:t>Any maze in this project is a square.  The first maze is 12x12.  The second is 14x14.  The third is 16x16.  The bigger maze should be more difficult to search the goal as there are more ways to reach it.</w:t>
-      </w:r>
-    </w:p>
-    <w:p>
-      <w:pPr>
-        <w:pStyle w:val="Heading2"/>
-      </w:pPr>
-      <w:r>
-        <w:t>Exploratory Visualization</w:t>
-      </w:r>
-    </w:p>
+        <w:t xml:space="preserve">.  </w:t>
+      </w:r>
+    </w:p>
+    <w:p/>
+    <w:p>
+      <w:r>
+        <w:t xml:space="preserve">The robot has three obstacle sensors, mounted on the front of the robot, its right side, and its left side. Obstacle sensors detect the number of open squares in the direction of the sensor.  </w:t>
+      </w:r>
+      <w:r>
+        <w:t>It is assumed that the robot’s turning and movement is perfect.</w:t>
+      </w:r>
+    </w:p>
+    <w:p/>
+    <w:p>
+      <w:r>
+        <w:t>At the start location, both left and right sides have walls so that it can only move forward.  The sensors will return the distance between the robot and a wall in a tuple as in (left distance, forward distance, right distance).</w:t>
+      </w:r>
+    </w:p>
+    <w:p/>
+    <w:p>
+      <w:r>
+        <w:t xml:space="preserve">On each time step of the simulation, the robot may choose to rotate clockwise or counterclockwise ninety degrees, then move forwards or backwards a distance of up to three units. </w:t>
+      </w:r>
+    </w:p>
+    <w:p/>
+    <w:p>
+      <w:r>
+        <w:t>If the robot tries to move into a wall, the robot stays where it is. After movement, one time-step has passed, and the sensors return readings for the open squares in the robot’s new location and/or orientation to start the next time unit.</w:t>
+      </w:r>
+    </w:p>
+    <w:p>
+      <w:pPr>
+        <w:pStyle w:val="Textbody"/>
+      </w:pPr>
+    </w:p>
+    <w:p>
+      <w:r>
+        <w:t>Rotation is expected to be an integer taking one of three values: -90, 90, or 0, indicating a counterclockwise, clockwise, or no rotation, respectively. Movement follows rotation, and is expected to be an integer in the range [-3, 3] inclusive. The robot will attempt to move that many squares forward (positive) or backwards (negative), stopping movement if it encounters a wall.</w:t>
+      </w:r>
+    </w:p>
+    <w:p/>
     <w:p>
       <w:pPr>
         <w:pStyle w:val="Heading3"/>
       </w:pPr>
-      <w:r>
-        <w:t>Maze 01 (12x12)</w:t>
-      </w:r>
-    </w:p>
-    <w:p>
       <w:r>
         <w:rPr>
           <w:noProof/>
           <w:lang w:bidi="ar-SA"/>
         </w:rPr>
         <w:drawing>
-          <wp:anchor distT="0" distB="0" distL="114300" distR="114300" simplePos="0" relativeHeight="251657728" behindDoc="0" locked="0" layoutInCell="1" allowOverlap="1" wp14:anchorId="287D9982" wp14:editId="1FF7F225">
+          <wp:anchor distT="0" distB="0" distL="114300" distR="114300" simplePos="0" relativeHeight="251660288" behindDoc="0" locked="0" layoutInCell="1" allowOverlap="1" wp14:anchorId="4E930E2C" wp14:editId="67DE2FBB">
             <wp:simplePos x="0" y="0"/>
             <wp:positionH relativeFrom="column">
-              <wp:posOffset>2540</wp:posOffset>
+              <wp:posOffset>2417445</wp:posOffset>
             </wp:positionH>
             <wp:positionV relativeFrom="paragraph">
-              <wp:posOffset>415290</wp:posOffset>
+              <wp:posOffset>52070</wp:posOffset>
             </wp:positionV>
-            <wp:extent cx="2142490" cy="2198370"/>
-            <wp:effectExtent l="0" t="0" r="0" b="11430"/>
-            <wp:wrapTopAndBottom/>
-            <wp:docPr id="1" name="graphics1"/>
-            <wp:cNvGraphicFramePr/>
+            <wp:extent cx="3822700" cy="3733165"/>
+            <wp:effectExtent l="0" t="0" r="12700" b="635"/>
+            <wp:wrapTight wrapText="left">
+              <wp:wrapPolygon edited="0">
+                <wp:start x="0" y="0"/>
+                <wp:lineTo x="0" y="21457"/>
+                <wp:lineTo x="21528" y="21457"/>
+                <wp:lineTo x="21528" y="0"/>
+                <wp:lineTo x="0" y="0"/>
+              </wp:wrapPolygon>
+            </wp:wrapTight>
+            <wp:docPr id="8" name="Picture 8" descr="../../../../Downloads/maze01.png"/>
+            <wp:cNvGraphicFramePr>
+              <a:graphicFrameLocks xmlns:a="http://schemas.openxmlformats.org/drawingml/2006/main" noChangeAspect="1"/>
+            </wp:cNvGraphicFramePr>
             <a:graphic xmlns:a="http://schemas.openxmlformats.org/drawingml/2006/main">
               <a:graphicData uri="http://schemas.openxmlformats.org/drawingml/2006/picture">
                 <pic:pic xmlns:pic="http://schemas.openxmlformats.org/drawingml/2006/picture">
                   <pic:nvPicPr>
-                    <pic:cNvPr id="0" name=""/>
-                    <pic:cNvPicPr/>
+                    <pic:cNvPr id="0" name="Picture 2" descr="../../../../Downloads/maze01.png"/>
+                    <pic:cNvPicPr>
+                      <a:picLocks noChangeAspect="1" noChangeArrowheads="1"/>
+                    </pic:cNvPicPr>
                   </pic:nvPicPr>
                   <pic:blipFill>
-                    <a:blip r:embed="rId7">
-                      <a:lum/>
-                      <a:alphaModFix/>
+                    <a:blip r:embed="rId8">
+                      <a:extLst>
+                        <a:ext uri="{28A0092B-C50C-407E-A947-70E740481C1C}">
+                          <a14:useLocalDpi xmlns:a14="http://schemas.microsoft.com/office/drawing/2010/main" val="0"/>
+                        </a:ext>
+                      </a:extLst>
                     </a:blip>
                     <a:srcRect/>
                     <a:stretch>
                       <a:fillRect/>
                     </a:stretch>
                   </pic:blipFill>
-                  <pic:spPr>
+                  <pic:spPr bwMode="auto">
                     <a:xfrm>
                       <a:off x="0" y="0"/>
-                      <a:ext cx="2142490" cy="2198370"/>
+                      <a:ext cx="3822700" cy="3733165"/>
                     </a:xfrm>
                     <a:prstGeom prst="rect">
                       <a:avLst/>
                     </a:prstGeom>
+                    <a:noFill/>
+                    <a:ln>
+                      <a:noFill/>
+                    </a:ln>
                   </pic:spPr>
                 </pic:pic>
               </a:graphicData>
             </a:graphic>
+            <wp14:sizeRelH relativeFrom="margin">
+              <wp14:pctWidth>0</wp14:pctWidth>
+            </wp14:sizeRelH>
+            <wp14:sizeRelV relativeFrom="margin">
+              <wp14:pctHeight>0</wp14:pctHeight>
+            </wp14:sizeRelV>
           </wp:anchor>
         </w:drawing>
       </w:r>
       <w:r>
-        <w:t>The optimal path in the first maze takes 30 steps to reach the goal.  The challenge in this maze is that there are many potential loops.  Also, there are several dead-ends.</w:t>
-      </w:r>
-    </w:p>
+        <w:t>M</w:t>
+      </w:r>
+      <w:r>
+        <w:t>aze 01 (12x12)</w:t>
+      </w:r>
+    </w:p>
+    <w:p>
+      <w:pPr>
+        <w:pStyle w:val="Textbody"/>
+      </w:pPr>
+      <w:r>
+        <w:t xml:space="preserve">The start location is (11, 0) and it is shown with the green ball.  The goal area is located in the </w:t>
+      </w:r>
+      <w:proofErr w:type="spellStart"/>
+      <w:r>
+        <w:t>center</w:t>
+      </w:r>
+      <w:proofErr w:type="spellEnd"/>
+      <w:r>
+        <w:t xml:space="preserve"> and it is shown with the red balls.  At the start location, the robot’s sensors will return (0, 11, 0).</w:t>
+      </w:r>
+    </w:p>
+    <w:p/>
+    <w:p>
+      <w:pPr>
+        <w:pStyle w:val="Textbody"/>
+      </w:pPr>
+      <w:r>
+        <w:t>The shortest path from the start location to the goal area is indicated the blue balls.  It takes 30 single steps from the start location to the goal area.  The robot is however allowed to take maximum 3 steps in one time step.  Therefore, the minimum time steps required to arrive the goal should be 17.</w:t>
+      </w:r>
+      <w:r>
+        <w:t xml:space="preserve">  </w:t>
+      </w:r>
+      <w:r>
+        <w:t>This also means the robot should prefer straight path than left/right turns.</w:t>
+      </w:r>
+    </w:p>
+    <w:p/>
     <w:p/>
     <w:p>
       <w:pPr>
         <w:pStyle w:val="Heading3"/>
       </w:pPr>
       <w:r>
-        <w:t>Maze 02 (14x14)</w:t>
-      </w:r>
-    </w:p>
-    <w:p>
-      <w:r>
-        <w:t>It is not easy to see where is the shortest path to the goal.  There are more dead-ends than the maze 01.  There are many loops, too.</w:t>
-      </w:r>
-    </w:p>
-    <w:p>
-      <w:r>
         <w:rPr>
           <w:noProof/>
-          <w:lang w:bidi="ar-SA"/>
+          <w:lang w:val="en-US" w:bidi="ar-SA"/>
         </w:rPr>
         <w:drawing>
-          <wp:anchor distT="0" distB="0" distL="114300" distR="114300" simplePos="0" relativeHeight="251658752" behindDoc="0" locked="0" layoutInCell="1" allowOverlap="1" wp14:anchorId="6B32A00C" wp14:editId="1032E286">
+          <wp:anchor distT="0" distB="0" distL="114300" distR="114300" simplePos="0" relativeHeight="251658240" behindDoc="0" locked="0" layoutInCell="1" allowOverlap="1" wp14:anchorId="5463A6ED" wp14:editId="3360FA47">
             <wp:simplePos x="0" y="0"/>
             <wp:positionH relativeFrom="column">
-              <wp:posOffset>137160</wp:posOffset>
+              <wp:posOffset>2303780</wp:posOffset>
             </wp:positionH>
             <wp:positionV relativeFrom="paragraph">
-              <wp:posOffset>-37398</wp:posOffset>
+              <wp:posOffset>0</wp:posOffset>
             </wp:positionV>
-            <wp:extent cx="2148839" cy="2426360"/>
-            <wp:effectExtent l="0" t="0" r="3811" b="0"/>
-            <wp:wrapTopAndBottom/>
-            <wp:docPr id="2" name="graphics2"/>
-            <wp:cNvGraphicFramePr/>
+            <wp:extent cx="4129200" cy="4154400"/>
+            <wp:effectExtent l="0" t="0" r="11430" b="11430"/>
+            <wp:wrapTight wrapText="left">
+              <wp:wrapPolygon edited="0">
+                <wp:start x="0" y="0"/>
+                <wp:lineTo x="0" y="21527"/>
+                <wp:lineTo x="21527" y="21527"/>
+                <wp:lineTo x="21527" y="0"/>
+                <wp:lineTo x="0" y="0"/>
+              </wp:wrapPolygon>
+            </wp:wrapTight>
+            <wp:docPr id="10" name="Picture 10" descr="../../../../Downloads/maze02.png"/>
+            <wp:cNvGraphicFramePr>
+              <a:graphicFrameLocks xmlns:a="http://schemas.openxmlformats.org/drawingml/2006/main" noChangeAspect="1"/>
+            </wp:cNvGraphicFramePr>
             <a:graphic xmlns:a="http://schemas.openxmlformats.org/drawingml/2006/main">
               <a:graphicData uri="http://schemas.openxmlformats.org/drawingml/2006/picture">
                 <pic:pic xmlns:pic="http://schemas.openxmlformats.org/drawingml/2006/picture">
                   <pic:nvPicPr>
-                    <pic:cNvPr id="0" name=""/>
-                    <pic:cNvPicPr/>
+                    <pic:cNvPr id="0" name="Picture 4" descr="../../../../Downloads/maze02.png"/>
+                    <pic:cNvPicPr>
+                      <a:picLocks noChangeAspect="1" noChangeArrowheads="1"/>
+                    </pic:cNvPicPr>
                   </pic:nvPicPr>
                   <pic:blipFill>
-                    <a:blip r:embed="rId8">
-                      <a:lum/>
-                      <a:alphaModFix/>
+                    <a:blip r:embed="rId9">
+                      <a:extLst>
+                        <a:ext uri="{28A0092B-C50C-407E-A947-70E740481C1C}">
+                          <a14:useLocalDpi xmlns:a14="http://schemas.microsoft.com/office/drawing/2010/main" val="0"/>
+                        </a:ext>
+                      </a:extLst>
                     </a:blip>
                     <a:srcRect/>
                     <a:stretch>
                       <a:fillRect/>
                     </a:stretch>
                   </pic:blipFill>
-                  <pic:spPr>
+                  <pic:spPr bwMode="auto">
                     <a:xfrm>
                       <a:off x="0" y="0"/>
-                      <a:ext cx="2148839" cy="2426360"/>
+                      <a:ext cx="4129200" cy="4154400"/>
                     </a:xfrm>
                     <a:prstGeom prst="rect">
                       <a:avLst/>
                     </a:prstGeom>
+                    <a:noFill/>
+                    <a:ln>
+                      <a:noFill/>
+                    </a:ln>
                   </pic:spPr>
                 </pic:pic>
               </a:graphicData>
             </a:graphic>
+            <wp14:sizeRelH relativeFrom="margin">
+              <wp14:pctWidth>0</wp14:pctWidth>
+            </wp14:sizeRelH>
+            <wp14:sizeRelV relativeFrom="margin">
+              <wp14:pctHeight>0</wp14:pctHeight>
+            </wp14:sizeRelV>
           </wp:anchor>
         </w:drawing>
       </w:r>
-    </w:p>
+      <w:r>
+        <w:t>Maze 02 (14x14)</w:t>
+      </w:r>
+    </w:p>
+    <w:p>
+      <w:pPr>
+        <w:pStyle w:val="Textbody"/>
+      </w:pPr>
+      <w:r>
+        <w:t xml:space="preserve">The robot should identify and avoid </w:t>
+      </w:r>
+      <w:r>
+        <w:t xml:space="preserve">dead ends </w:t>
+      </w:r>
+      <w:r>
+        <w:t xml:space="preserve">and any one-way path to it.  </w:t>
+      </w:r>
+    </w:p>
+    <w:p/>
+    <w:p>
+      <w:pPr>
+        <w:pStyle w:val="Textbody"/>
+      </w:pPr>
+      <w:r>
+        <w:t xml:space="preserve">In this maze visualization, I marked dead ends with red </w:t>
+      </w:r>
+      <w:r>
+        <w:rPr>
+          <w:color w:val="FF0000"/>
+        </w:rPr>
+        <w:t xml:space="preserve">X </w:t>
+      </w:r>
+      <w:r>
+        <w:t>marks and one way path with purple balls.</w:t>
+      </w:r>
+    </w:p>
+    <w:p>
+      <w:pPr>
+        <w:pStyle w:val="Textbody"/>
+      </w:pPr>
+    </w:p>
+    <w:p/>
     <w:p>
       <w:pPr>
         <w:pStyle w:val="Heading3"/>
       </w:pPr>
-      <w:r>
-        <w:t>Maze 03 (16x16)</w:t>
-      </w:r>
-    </w:p>
-    <w:p>
-      <w:r>
-        <w:t xml:space="preserve">Less dead-ends than the other two but they </w:t>
-      </w:r>
-      <w:proofErr w:type="gramStart"/>
-      <w:r>
-        <w:t>seems</w:t>
-      </w:r>
-      <w:proofErr w:type="gramEnd"/>
-      <w:r>
-        <w:t xml:space="preserve"> to have longer path to it.  So, if we do not avoid the dead-ends, we will be wasting lots of times there.  Many potential mini loops are there too.</w:t>
-      </w:r>
-    </w:p>
-    <w:p>
+    </w:p>
+    <w:p>
+      <w:pPr>
+        <w:pStyle w:val="Heading3"/>
+      </w:pPr>
+    </w:p>
+    <w:p>
+      <w:pPr>
+        <w:pStyle w:val="Heading3"/>
+      </w:pPr>
+    </w:p>
+    <w:p>
+      <w:pPr>
+        <w:pStyle w:val="Textbody"/>
+      </w:pPr>
+    </w:p>
+    <w:p>
+      <w:pPr>
+        <w:pStyle w:val="Textbody"/>
+      </w:pPr>
+    </w:p>
+    <w:p>
+      <w:pPr>
+        <w:pStyle w:val="Heading3"/>
+      </w:pPr>
+    </w:p>
+    <w:p>
+      <w:pPr>
+        <w:pStyle w:val="Heading3"/>
+      </w:pPr>
       <w:r>
         <w:rPr>
           <w:noProof/>
           <w:lang w:bidi="ar-SA"/>
         </w:rPr>
         <w:drawing>
-          <wp:anchor distT="0" distB="0" distL="114300" distR="114300" simplePos="0" relativeHeight="251656704" behindDoc="0" locked="0" layoutInCell="1" allowOverlap="1" wp14:anchorId="0B28F364" wp14:editId="3D0E0C75">
+          <wp:anchor distT="0" distB="0" distL="114300" distR="114300" simplePos="0" relativeHeight="251659264" behindDoc="0" locked="0" layoutInCell="1" allowOverlap="1" wp14:anchorId="76A9C358" wp14:editId="10C6DE46">
             <wp:simplePos x="0" y="0"/>
             <wp:positionH relativeFrom="column">
-              <wp:posOffset>145481</wp:posOffset>
+              <wp:posOffset>2077085</wp:posOffset>
             </wp:positionH>
             <wp:positionV relativeFrom="paragraph">
-              <wp:posOffset>79187</wp:posOffset>
+              <wp:posOffset>49530</wp:posOffset>
             </wp:positionV>
-            <wp:extent cx="2373508" cy="2523561"/>
-            <wp:effectExtent l="0" t="0" r="7742" b="0"/>
-            <wp:wrapTopAndBottom/>
-            <wp:docPr id="3" name="graphics3"/>
-            <wp:cNvGraphicFramePr/>
+            <wp:extent cx="4585970" cy="4557395"/>
+            <wp:effectExtent l="0" t="0" r="11430" b="0"/>
+            <wp:wrapTight wrapText="left">
+              <wp:wrapPolygon edited="0">
+                <wp:start x="0" y="0"/>
+                <wp:lineTo x="0" y="21428"/>
+                <wp:lineTo x="21534" y="21428"/>
+                <wp:lineTo x="21534" y="0"/>
+                <wp:lineTo x="0" y="0"/>
+              </wp:wrapPolygon>
+            </wp:wrapTight>
+            <wp:docPr id="11" name="Picture 11" descr="../../../../Downloads/maze03.png"/>
+            <wp:cNvGraphicFramePr>
+              <a:graphicFrameLocks xmlns:a="http://schemas.openxmlformats.org/drawingml/2006/main" noChangeAspect="1"/>
+            </wp:cNvGraphicFramePr>
             <a:graphic xmlns:a="http://schemas.openxmlformats.org/drawingml/2006/main">
               <a:graphicData uri="http://schemas.openxmlformats.org/drawingml/2006/picture">
                 <pic:pic xmlns:pic="http://schemas.openxmlformats.org/drawingml/2006/picture">
                   <pic:nvPicPr>
-                    <pic:cNvPr id="0" name=""/>
-                    <pic:cNvPicPr/>
+                    <pic:cNvPr id="0" name="Picture 5" descr="../../../../Downloads/maze03.png"/>
+                    <pic:cNvPicPr>
+                      <a:picLocks noChangeAspect="1" noChangeArrowheads="1"/>
+                    </pic:cNvPicPr>
                   </pic:nvPicPr>
                   <pic:blipFill>
-                    <a:blip r:embed="rId9">
-                      <a:lum/>
-                      <a:alphaModFix/>
+                    <a:blip r:embed="rId10">
+                      <a:extLst>
+                        <a:ext uri="{28A0092B-C50C-407E-A947-70E740481C1C}">
+                          <a14:useLocalDpi xmlns:a14="http://schemas.microsoft.com/office/drawing/2010/main" val="0"/>
+                        </a:ext>
+                      </a:extLst>
                     </a:blip>
                     <a:srcRect/>
                     <a:stretch>
                       <a:fillRect/>
                     </a:stretch>
                   </pic:blipFill>
-                  <pic:spPr>
+                  <pic:spPr bwMode="auto">
                     <a:xfrm>
                       <a:off x="0" y="0"/>
-                      <a:ext cx="2373508" cy="2523561"/>
+                      <a:ext cx="4585970" cy="4557395"/>
                     </a:xfrm>
                     <a:prstGeom prst="rect">
                       <a:avLst/>
                     </a:prstGeom>
+                    <a:noFill/>
+                    <a:ln>
+                      <a:noFill/>
+                    </a:ln>
                   </pic:spPr>
                 </pic:pic>
               </a:graphicData>
             </a:graphic>
+            <wp14:sizeRelH relativeFrom="margin">
+              <wp14:pctWidth>0</wp14:pctWidth>
+            </wp14:sizeRelH>
+            <wp14:sizeRelV relativeFrom="margin">
+              <wp14:pctHeight>0</wp14:pctHeight>
+            </wp14:sizeRelV>
           </wp:anchor>
         </w:drawing>
       </w:r>
-    </w:p>
+      <w:r>
+        <w:t>Maze 03 (16x16)</w:t>
+      </w:r>
+    </w:p>
+    <w:p/>
+    <w:p>
+      <w:r>
+        <w:t xml:space="preserve">The robot should avoid going through a loop.  </w:t>
+      </w:r>
+    </w:p>
+    <w:p/>
+    <w:p>
+      <w:r>
+        <w:t xml:space="preserve">In this maze, I indicated loops in orange lines.  There are many potential loops that the robot may fall into. </w:t>
+      </w:r>
+    </w:p>
+    <w:p/>
+    <w:p/>
+    <w:p/>
+    <w:p/>
+    <w:p/>
+    <w:p/>
     <w:p>
       <w:pPr>
         <w:pStyle w:val="Heading2"/>
       </w:pPr>
+    </w:p>
+    <w:p/>
+    <w:p/>
+    <w:p/>
+    <w:p/>
+    <w:p/>
+    <w:p/>
+    <w:p/>
+    <w:p/>
+    <w:p>
+      <w:pPr>
+        <w:pStyle w:val="Heading2"/>
+      </w:pPr>
       <w:r>
         <w:t>Algorithms and Techniques</w:t>
       </w:r>
     </w:p>
     <w:p>
       <w:r>
-        <w:t>Various search algorithms will be used in this projects.  First of all, I will develop a robot controller that has no memory or smartness.  In fact, it will behave randomly.  The performance of such controller will set the base line benchmark for the subsequent controllers.  I will introduce heuristic value function and then dynamic programming to update location to value mapping dynamically.</w:t>
-      </w:r>
-    </w:p>
+        <w:t>If the robot explores the</w:t>
+      </w:r>
+      <w:r>
+        <w:t xml:space="preserve"> entire maze, we can use A*</w:t>
+      </w:r>
+      <w:r>
+        <w:t xml:space="preserve"> algorithm to find the shortest path from the start location to the goal area.  Therefore, </w:t>
+      </w:r>
+      <w:r>
+        <w:t xml:space="preserve">in the first run, </w:t>
+      </w:r>
+      <w:r>
+        <w:t>the robot should try exploring the maze as much as possible and expand the mapping area</w:t>
+      </w:r>
+      <w:r>
+        <w:t>.  In the second run, the robot should apply the A* search algorithm on the map.</w:t>
+      </w:r>
+    </w:p>
+    <w:p/>
+    <w:p>
+      <w:r>
+        <w:t>For the 1</w:t>
+      </w:r>
+      <w:r>
+        <w:rPr>
+          <w:vertAlign w:val="superscript"/>
+        </w:rPr>
+        <w:t>st</w:t>
+      </w:r>
+      <w:r>
+        <w:t xml:space="preserve"> </w:t>
+      </w:r>
+      <w:r>
+        <w:t xml:space="preserve">run, </w:t>
+      </w:r>
+      <w:r>
+        <w:t>I will use the following techniques</w:t>
+      </w:r>
+      <w:r>
+        <w:t xml:space="preserve"> for the robot controller to explore the maze and expand the mapping area:</w:t>
+      </w:r>
+    </w:p>
+    <w:p/>
+    <w:p>
+      <w:pPr>
+        <w:pStyle w:val="ListParagraph"/>
+        <w:numPr>
+          <w:ilvl w:val="0"/>
+          <w:numId w:val="19"/>
+        </w:numPr>
+      </w:pPr>
+      <w:r>
+        <w:t>Random move</w:t>
+      </w:r>
+    </w:p>
+    <w:p>
+      <w:pPr>
+        <w:pStyle w:val="ListParagraph"/>
+        <w:numPr>
+          <w:ilvl w:val="0"/>
+          <w:numId w:val="19"/>
+        </w:numPr>
+      </w:pPr>
+      <w:r>
+        <w:t>Dead-end detection</w:t>
+      </w:r>
+    </w:p>
+    <w:p>
+      <w:pPr>
+        <w:pStyle w:val="ListParagraph"/>
+        <w:numPr>
+          <w:ilvl w:val="0"/>
+          <w:numId w:val="19"/>
+        </w:numPr>
+      </w:pPr>
+      <w:r>
+        <w:t>Counting number of visits for each location</w:t>
+      </w:r>
+    </w:p>
+    <w:p>
+      <w:pPr>
+        <w:pStyle w:val="ListParagraph"/>
+        <w:numPr>
+          <w:ilvl w:val="0"/>
+          <w:numId w:val="19"/>
+        </w:numPr>
+      </w:pPr>
+      <w:r>
+        <w:t>Heuristic prediction of the distance to the goal</w:t>
+      </w:r>
+    </w:p>
+    <w:p/>
+    <w:p>
+      <w:r>
+        <w:t>The random moves will take the robot to different paths randomly.  It is not most efficient way to expand the mapping area but it gives the baseline performance to compare with more advanced techniques.  Also, this controller will prove that the robot movements and rotations are handling walls properly.</w:t>
+      </w:r>
+    </w:p>
+    <w:p/>
+    <w:p>
+      <w:r>
+        <w:t>The dead-end detection will prevent the robot to enter dead-ends more than once making it more efficient to expand the mapping area than the random controller.</w:t>
+      </w:r>
+    </w:p>
+    <w:p/>
+    <w:p>
+      <w:r>
+        <w:t>The counts of the visits for each location will give the robot chances to move to less frequently visited locations.  It will also make the robot moves out of loops.</w:t>
+      </w:r>
+    </w:p>
+    <w:p/>
+    <w:p>
+      <w:r>
+        <w:t>The heuristic values will be used to make the robot move towards the goal area making it faster to reach the goal area.</w:t>
+      </w:r>
+      <w:r>
+        <w:t xml:space="preserve">  </w:t>
+      </w:r>
+      <w:r>
+        <w:rPr>
+          <w:color w:val="FF0000"/>
+        </w:rPr>
+        <w:t xml:space="preserve">TODO?  Should I use flood fill and forget about Heuristic in the first </w:t>
+      </w:r>
+      <w:proofErr w:type="gramStart"/>
+      <w:r>
+        <w:rPr>
+          <w:color w:val="FF0000"/>
+        </w:rPr>
+        <w:t>run ???</w:t>
+      </w:r>
+      <w:proofErr w:type="gramEnd"/>
+    </w:p>
+    <w:p/>
+    <w:p>
+      <w:r>
+        <w:t>For the 2</w:t>
+      </w:r>
+      <w:r>
+        <w:rPr>
+          <w:vertAlign w:val="superscript"/>
+        </w:rPr>
+        <w:t>nd</w:t>
+      </w:r>
+      <w:r>
+        <w:t xml:space="preserve"> run, I will use the following techniques for the robot controller to exploit the mapped area and find the optimal path to the goal:</w:t>
+      </w:r>
+    </w:p>
+    <w:p/>
+    <w:p>
+      <w:pPr>
+        <w:pStyle w:val="ListParagraph"/>
+        <w:numPr>
+          <w:ilvl w:val="0"/>
+          <w:numId w:val="20"/>
+        </w:numPr>
+      </w:pPr>
+      <w:r>
+        <w:t>G values and Heuristic values</w:t>
+      </w:r>
+    </w:p>
+    <w:p>
+      <w:pPr>
+        <w:pStyle w:val="ListParagraph"/>
+        <w:numPr>
+          <w:ilvl w:val="0"/>
+          <w:numId w:val="20"/>
+        </w:numPr>
+      </w:pPr>
+      <w:r>
+        <w:t>A* search</w:t>
+      </w:r>
+    </w:p>
+    <w:p/>
+    <w:p>
+      <w:r>
+        <w:t>G values give the distance of each location in the maze from the start position.  Heuristic values gives the distance of each location in the maze from the goal area.  A* search uses the F values which are combination of G values and Heuristic values to find the optimal path from the start location to the goal area.</w:t>
+      </w:r>
+    </w:p>
+    <w:p/>
+    <w:p>
+      <w:r>
+        <w:t>As the maze structure is well defined, I will use the test maze data to test the A* search program.  I’ll provide a separate python script to run the test without using the robot tester program.</w:t>
+      </w:r>
+    </w:p>
+    <w:p/>
     <w:p>
       <w:pPr>
         <w:pStyle w:val="Heading2"/>
@@ -656,9 +1121,38 @@
     </w:p>
     <w:p>
       <w:r>
-        <w:t>I will run each robot controller for 100 times to measure the average score and the standard deviation so that I can see the performance of each controller implementation and also compare them to see the improvements.  The performance should be measured against different mazes as well so that we can compare how the same controller behaves in different mazes.</w:t>
-      </w:r>
-    </w:p>
+        <w:t>For the 1</w:t>
+      </w:r>
+      <w:r>
+        <w:rPr>
+          <w:vertAlign w:val="superscript"/>
+        </w:rPr>
+        <w:t>st</w:t>
+      </w:r>
+      <w:r>
+        <w:t xml:space="preserve"> run, I’ll provide different controllers (Random, </w:t>
+      </w:r>
+      <w:proofErr w:type="spellStart"/>
+      <w:r>
+        <w:t>DeadEnd</w:t>
+      </w:r>
+      <w:proofErr w:type="spellEnd"/>
+      <w:r>
+        <w:t xml:space="preserve">, Counter, </w:t>
+      </w:r>
+      <w:proofErr w:type="spellStart"/>
+      <w:r>
+        <w:t>etc</w:t>
+      </w:r>
+      <w:proofErr w:type="spellEnd"/>
+      <w:r>
+        <w:t>) to compare the scores which should improve</w:t>
+      </w:r>
+      <w:r>
+        <w:t xml:space="preserve"> as more advanced techniques are introduced.  For the 16x16 maze, I’d expect the score to be less than 40.</w:t>
+      </w:r>
+    </w:p>
+    <w:p/>
     <w:p/>
     <w:p>
       <w:pPr>
@@ -701,77 +1195,59 @@
       </w:r>
     </w:p>
     <w:p>
-      <w:r>
-        <w:t>I will develop several different robot controllers so that I can see the performance differences.</w:t>
-      </w:r>
-    </w:p>
-    <w:p/>
-    <w:p>
-      <w:r>
-        <w:t>The first robot controller will be used to set a baseline performance.  It will behave randomly and have no memory or smartness except that it is aware of walls by reading the sensor values.  When it reaches to a dead-end, it will randomly turn left or right.  However, it will not remember the dead-end so it may come back to it again and again.  I expect this controller will fail to reach the goal most of the times.</w:t>
-      </w:r>
-    </w:p>
-    <w:p/>
-    <w:p>
-      <w:r>
-        <w:t xml:space="preserve">The second robot controller will have memory of where it has been and avoid going into dead-ends.  Otherwise, it is still moving randomly.  It should be more likely to reach the goal than the first one as less area will be used to explore once dead-ends are found.  It may still </w:t>
+      <w:pPr>
+        <w:rPr>
+          <w:color w:val="FF0000"/>
+          <w:lang w:bidi="ar-SA"/>
+        </w:rPr>
+      </w:pPr>
+      <w:r>
+        <w:rPr>
+          <w:color w:val="FF0000"/>
+          <w:lang w:bidi="ar-SA"/>
+        </w:rPr>
+        <w:t>The process for which metrics, algorithms and techniques were implemented has been thoroughly documented. Complications that occurred during the coding process are discussed in some detail.</w:t>
+      </w:r>
+    </w:p>
+    <w:p>
+      <w:pPr>
+        <w:rPr>
+          <w:color w:val="FF0000"/>
+          <w:lang w:bidi="ar-SA"/>
+        </w:rPr>
+      </w:pPr>
+      <w:r>
+        <w:rPr>
+          <w:color w:val="FF0000"/>
+          <w:lang w:bidi="ar-SA"/>
+        </w:rPr>
+        <w:t xml:space="preserve">In addition, student’s robot code consistently completes mazes (one learning run and one fast run) within a </w:t>
       </w:r>
       <w:proofErr w:type="gramStart"/>
       <w:r>
-        <w:t>looping</w:t>
+        <w:rPr>
+          <w:color w:val="FF0000"/>
+          <w:lang w:bidi="ar-SA"/>
+        </w:rPr>
+        <w:t>one thousand time</w:t>
       </w:r>
       <w:proofErr w:type="gramEnd"/>
       <w:r>
-        <w:t xml:space="preserve"> around and going back to the same path over and over.</w:t>
-      </w:r>
-    </w:p>
-    <w:p/>
-    <w:p>
-      <w:r>
-        <w:t xml:space="preserve">The third robot controller will keep track of how often it </w:t>
+        <w:rPr>
+          <w:color w:val="FF0000"/>
+          <w:lang w:bidi="ar-SA"/>
+        </w:rPr>
+        <w:t xml:space="preserve"> step limit. This includes the three sample mazes provided in the starter code, the three mazes provided by evaluators, </w:t>
       </w:r>
       <w:proofErr w:type="gramStart"/>
       <w:r>
-        <w:t>visit</w:t>
+        <w:rPr>
+          <w:color w:val="FF0000"/>
+          <w:lang w:bidi="ar-SA"/>
+        </w:rPr>
+        <w:t>and .</w:t>
       </w:r>
       <w:proofErr w:type="gramEnd"/>
-      <w:r>
-        <w:t xml:space="preserve"> each location in a maze so that it can explore into less often visited locations or paths.  This should avoid looping the same path over and over as it needs to move towards less explored areas eventually.  I expect this controller to reach the goal much more often than the first and the second ones.  But it would be slow to reach the goal as it is not aware of where the goal is.  Also, this controller will be able to exploit what was explored from the first run.</w:t>
-      </w:r>
-    </w:p>
-    <w:p/>
-    <w:p>
-      <w:r>
-        <w:t xml:space="preserve">The fourth robot controller will be using a heuristic function so that it can choose a path that is potentially closer to the goal.  All the good features from the first, second and third controllers will be included.  It should be faster than the third robot to reach the goal.  </w:t>
-      </w:r>
-      <w:proofErr w:type="gramStart"/>
-      <w:r>
-        <w:t>However</w:t>
-      </w:r>
-      <w:proofErr w:type="gramEnd"/>
-      <w:r>
-        <w:t xml:space="preserve"> the heuristic function calculates the distance to the goal assuming no walls.  So, it is not always correct measure of the distance to the goal and it may push the robot into a loop (which should be avoided by choosing less visited location/path).</w:t>
-      </w:r>
-    </w:p>
-    <w:p/>
-    <w:p>
-      <w:r>
-        <w:t xml:space="preserve">The fifth robot controller will be dynamically </w:t>
-      </w:r>
-      <w:proofErr w:type="gramStart"/>
-      <w:r>
-        <w:t>adjust</w:t>
-      </w:r>
-      <w:proofErr w:type="gramEnd"/>
-      <w:r>
-        <w:t xml:space="preserve"> the heuristic function when the walls prevent the robot to move to a location with smaller heuristic value than that of the current location.  This robot should be even faster than the previous one.  It should be able to move backwards from a dead-end so that it is faster to move out from the dead-end than turning twice.</w:t>
-      </w:r>
-    </w:p>
-    <w:p/>
-    <w:p>
-      <w:r>
-        <w:t>The sixth robot controller will be able to take up to 3 steps both forward and backward.  So, that it can move faster to reach the goal than the fifth robot, especially in the second run.</w:t>
-      </w:r>
     </w:p>
     <w:p>
       <w:pPr>
@@ -789,20 +1265,19 @@
       </w:r>
     </w:p>
     <w:p>
-      <w:r>
+      <w:pPr>
         <w:rPr>
           <w:color w:val="FF0000"/>
-        </w:rPr>
-        <w:t>In this section, you will need to discuss the process of improvement you made upon the algorithms and techniques you used in your implementation. For example, adjusting parameters for certain models to acquire improved solutions would fall under the refinement category. Your initial and final solutions should be reported, as well as any significant intermediate results as necessary. Questions to ask yourself when writing this section:</w:t>
-      </w:r>
-    </w:p>
-    <w:p>
-      <w:pPr>
-        <w:rPr>
-          <w:rFonts w:ascii="ArialMT" w:eastAsia="ArialMT" w:hAnsi="ArialMT" w:cs="ArialMT"/>
+          <w:lang w:bidi="ar-SA"/>
+        </w:rPr>
+      </w:pPr>
+      <w:r>
+        <w:rPr>
           <w:color w:val="FF0000"/>
-        </w:rPr>
-      </w:pPr>
+          <w:lang w:bidi="ar-SA"/>
+        </w:rPr>
+        <w:t>The process of improving upon the algorithms and techniques used is clearly documented. Both the initial and final solutions are reported, along with intermediate solutions, if necessary.</w:t>
+      </w:r>
     </w:p>
     <w:p>
       <w:pPr>
@@ -810,59 +1285,6 @@
           <w:color w:val="FF0000"/>
         </w:rPr>
       </w:pPr>
-      <w:r>
-        <w:rPr>
-          <w:color w:val="FF0000"/>
-        </w:rPr>
-        <w:tab/>
-      </w:r>
-      <w:r>
-        <w:rPr>
-          <w:color w:val="FF0000"/>
-        </w:rPr>
-        <w:tab/>
-        <w:t>Has an initial solution been found and clearly reported?</w:t>
-      </w:r>
-    </w:p>
-    <w:p>
-      <w:pPr>
-        <w:rPr>
-          <w:color w:val="FF0000"/>
-        </w:rPr>
-      </w:pPr>
-      <w:r>
-        <w:rPr>
-          <w:color w:val="FF0000"/>
-        </w:rPr>
-        <w:tab/>
-      </w:r>
-      <w:r>
-        <w:rPr>
-          <w:color w:val="FF0000"/>
-        </w:rPr>
-        <w:tab/>
-        <w:t>Is the process of improvement clearly documented, such as what techniques were used?</w:t>
-      </w:r>
-    </w:p>
-    <w:p>
-      <w:pPr>
-        <w:rPr>
-          <w:color w:val="FF0000"/>
-        </w:rPr>
-      </w:pPr>
-      <w:r>
-        <w:rPr>
-          <w:color w:val="FF0000"/>
-        </w:rPr>
-        <w:tab/>
-      </w:r>
-      <w:r>
-        <w:rPr>
-          <w:color w:val="FF0000"/>
-        </w:rPr>
-        <w:tab/>
-        <w:t>Are intermediate and final solutions clearly reported as the process is improved?</w:t>
-      </w:r>
     </w:p>
     <w:p>
       <w:pPr>
@@ -880,6 +1302,8 @@
           <w:szCs w:val="30"/>
         </w:rPr>
       </w:pPr>
+      <w:bookmarkStart w:id="0" w:name="_GoBack"/>
+      <w:bookmarkEnd w:id="0"/>
     </w:p>
     <w:p>
       <w:pPr>
@@ -1001,13 +1425,39 @@
       <w:pPr>
         <w:rPr>
           <w:color w:val="FF0000"/>
+          <w:lang w:bidi="ar-SA"/>
         </w:rPr>
       </w:pPr>
       <w:r>
         <w:rPr>
           <w:color w:val="FF0000"/>
-        </w:rPr>
-        <w:t>In this section, the final model and any supporting qualities should be evaluated in detail. It should be clear how the final model was derived and why this model was chosen. In addition, some type of analysis should be used to validate the robustness of this model and its solution, such as manipulating the input data or environment to see how the model’s solution is affected (this is called sensitivity analysis). Questions to ask yourself when writing this section:</w:t>
+          <w:lang w:bidi="ar-SA"/>
+        </w:rPr>
+        <w:t>The final model’s qualities — such as parameters — are evaluated in detail. Some type of analysis is used to validate the robustness of the model’s solution.</w:t>
+      </w:r>
+    </w:p>
+    <w:p/>
+    <w:p>
+      <w:pPr>
+        <w:pStyle w:val="Heading2"/>
+      </w:pPr>
+      <w:r>
+        <w:t>Justification</w:t>
+      </w:r>
+    </w:p>
+    <w:p>
+      <w:pPr>
+        <w:rPr>
+          <w:color w:val="FF0000"/>
+          <w:lang w:bidi="ar-SA"/>
+        </w:rPr>
+      </w:pPr>
+      <w:r>
+        <w:rPr>
+          <w:color w:val="FF0000"/>
+          <w:lang w:bidi="ar-SA"/>
+        </w:rPr>
+        <w:t>The final results are compared to the benchmark result or threshold with some type of statistical analysis. Justification is made as to whether the final model and solution is significant enough to have adequately solved the problem.</w:t>
       </w:r>
     </w:p>
     <w:p>
@@ -1017,176 +1467,6 @@
           <w:color w:val="FF0000"/>
         </w:rPr>
       </w:pPr>
-    </w:p>
-    <w:p>
-      <w:pPr>
-        <w:rPr>
-          <w:color w:val="FF0000"/>
-        </w:rPr>
-      </w:pPr>
-      <w:r>
-        <w:rPr>
-          <w:color w:val="FF0000"/>
-        </w:rPr>
-        <w:tab/>
-      </w:r>
-      <w:r>
-        <w:rPr>
-          <w:color w:val="FF0000"/>
-        </w:rPr>
-        <w:tab/>
-        <w:t>Is the final model reasonable and aligning with solution expectations? Are the final parameters of the model appropriate?</w:t>
-      </w:r>
-    </w:p>
-    <w:p>
-      <w:pPr>
-        <w:rPr>
-          <w:color w:val="FF0000"/>
-        </w:rPr>
-      </w:pPr>
-      <w:r>
-        <w:rPr>
-          <w:color w:val="FF0000"/>
-        </w:rPr>
-        <w:tab/>
-      </w:r>
-      <w:r>
-        <w:rPr>
-          <w:color w:val="FF0000"/>
-        </w:rPr>
-        <w:tab/>
-        <w:t>Has the final model been tested with various inputs to evaluate whether the model generalizes well to unseen data?</w:t>
-      </w:r>
-    </w:p>
-    <w:p>
-      <w:pPr>
-        <w:rPr>
-          <w:color w:val="FF0000"/>
-        </w:rPr>
-      </w:pPr>
-      <w:r>
-        <w:rPr>
-          <w:color w:val="FF0000"/>
-        </w:rPr>
-        <w:tab/>
-      </w:r>
-      <w:r>
-        <w:rPr>
-          <w:color w:val="FF0000"/>
-        </w:rPr>
-        <w:tab/>
-        <w:t>Is the model robust enough for the problem? Do small perturbations (changes) in training data or the input space greatly affect the results?</w:t>
-      </w:r>
-    </w:p>
-    <w:p>
-      <w:pPr>
-        <w:rPr>
-          <w:color w:val="FF0000"/>
-        </w:rPr>
-      </w:pPr>
-      <w:r>
-        <w:rPr>
-          <w:color w:val="FF0000"/>
-        </w:rPr>
-        <w:tab/>
-      </w:r>
-      <w:r>
-        <w:rPr>
-          <w:color w:val="FF0000"/>
-        </w:rPr>
-        <w:tab/>
-        <w:t>Can results found from the model be trusted?</w:t>
-      </w:r>
-    </w:p>
-    <w:p/>
-    <w:p>
-      <w:pPr>
-        <w:pStyle w:val="Heading2"/>
-      </w:pPr>
-      <w:r>
-        <w:t>Justification</w:t>
-      </w:r>
-    </w:p>
-    <w:p>
-      <w:pPr>
-        <w:rPr>
-          <w:color w:val="FF0000"/>
-        </w:rPr>
-      </w:pPr>
-      <w:r>
-        <w:rPr>
-          <w:color w:val="FF0000"/>
-        </w:rPr>
-        <w:t>In this section, your model’s final solution and its results should be compared to the benchmark you established earlier in the project using some type of statistical analysis. You should also justify whether these results and the solution are significant enough to have solved the problem posed in the project. Questions to ask yourself when writing this section:</w:t>
-      </w:r>
-    </w:p>
-    <w:p>
-      <w:pPr>
-        <w:rPr>
-          <w:rFonts w:ascii="ArialMT" w:eastAsia="ArialMT" w:hAnsi="ArialMT" w:cs="ArialMT"/>
-          <w:color w:val="FF0000"/>
-        </w:rPr>
-      </w:pPr>
-    </w:p>
-    <w:p>
-      <w:pPr>
-        <w:rPr>
-          <w:color w:val="FF0000"/>
-        </w:rPr>
-      </w:pPr>
-      <w:r>
-        <w:rPr>
-          <w:color w:val="FF0000"/>
-        </w:rPr>
-        <w:tab/>
-      </w:r>
-      <w:r>
-        <w:rPr>
-          <w:color w:val="FF0000"/>
-        </w:rPr>
-        <w:tab/>
-        <w:t>Are the final results found stronger than the benchmark result reported earlier?</w:t>
-      </w:r>
-    </w:p>
-    <w:p>
-      <w:pPr>
-        <w:rPr>
-          <w:color w:val="FF0000"/>
-        </w:rPr>
-      </w:pPr>
-      <w:r>
-        <w:rPr>
-          <w:color w:val="FF0000"/>
-        </w:rPr>
-        <w:tab/>
-      </w:r>
-      <w:r>
-        <w:rPr>
-          <w:color w:val="FF0000"/>
-        </w:rPr>
-        <w:tab/>
-        <w:t>Have you thoroughly analyzed and discussed the final solution?</w:t>
-      </w:r>
-    </w:p>
-    <w:p>
-      <w:pPr>
-        <w:rPr>
-          <w:color w:val="FF0000"/>
-        </w:rPr>
-      </w:pPr>
-      <w:r>
-        <w:rPr>
-          <w:color w:val="FF0000"/>
-        </w:rPr>
-        <w:tab/>
-      </w:r>
-      <w:r>
-        <w:rPr>
-          <w:color w:val="FF0000"/>
-        </w:rPr>
-        <w:tab/>
-        <w:t>Is the final solution significant enough to have solved the problem?</w:t>
-      </w:r>
     </w:p>
     <w:p/>
     <w:p/>
@@ -1262,20 +1542,7 @@
         <w:t> as a template). Try to make a design that you feel may either reflect the robustness of your robot’s algorithm, or amplify a potential issue with the approach you used in your robot implementation. Provide a small discussion of the maze as well.</w:t>
       </w:r>
     </w:p>
-    <w:p>
-      <w:pPr>
-        <w:rPr>
-          <w:rFonts w:ascii="ArialMT" w:eastAsia="ArialMT" w:hAnsi="ArialMT" w:cs="ArialMT"/>
-        </w:rPr>
-      </w:pPr>
-    </w:p>
-    <w:p>
-      <w:pPr>
-        <w:rPr>
-          <w:rFonts w:ascii="ArialMT" w:eastAsia="ArialMT" w:hAnsi="ArialMT" w:cs="ArialMT"/>
-        </w:rPr>
-      </w:pPr>
-    </w:p>
+    <w:p/>
     <w:p>
       <w:pPr>
         <w:pStyle w:val="Heading2"/>
@@ -1286,103 +1553,50 @@
     </w:p>
     <w:p>
       <w:pPr>
-        <w:rPr>
-          <w:color w:val="FF0000"/>
-        </w:rPr>
-      </w:pPr>
-      <w:r>
-        <w:rPr>
-          <w:color w:val="FF0000"/>
-        </w:rPr>
-        <w:t>In this section, you will summarize the entire end-to-end problem solution and discuss one or two particular aspects of the project you found interesting or difficult. You are expected to reflect on the project as a whole to show that you have a firm understanding of the entire process employed in your work. Questions to ask yourself when writing this section:</w:t>
-      </w:r>
-    </w:p>
-    <w:p>
-      <w:pPr>
-        <w:rPr>
-          <w:rFonts w:ascii="ArialMT" w:eastAsia="ArialMT" w:hAnsi="ArialMT" w:cs="ArialMT"/>
-          <w:color w:val="FF0000"/>
-        </w:rPr>
-      </w:pPr>
-    </w:p>
-    <w:p>
-      <w:pPr>
-        <w:rPr>
-          <w:color w:val="FF0000"/>
-        </w:rPr>
-      </w:pPr>
-      <w:r>
-        <w:rPr>
-          <w:color w:val="FF0000"/>
-        </w:rPr>
-        <w:tab/>
-      </w:r>
-      <w:r>
-        <w:rPr>
-          <w:color w:val="FF0000"/>
-        </w:rPr>
-        <w:tab/>
-        <w:t>Have you thoroughly summarized the entire process you used for this project?</w:t>
-      </w:r>
-    </w:p>
-    <w:p>
-      <w:pPr>
-        <w:rPr>
-          <w:color w:val="FF0000"/>
-        </w:rPr>
-      </w:pPr>
-      <w:r>
-        <w:rPr>
-          <w:color w:val="FF0000"/>
-        </w:rPr>
-        <w:tab/>
-      </w:r>
-      <w:r>
-        <w:rPr>
-          <w:color w:val="FF0000"/>
-        </w:rPr>
-        <w:tab/>
-        <w:t>Were there any interesting aspects of the project?</w:t>
-      </w:r>
-    </w:p>
-    <w:p>
-      <w:pPr>
-        <w:rPr>
-          <w:color w:val="FF0000"/>
-        </w:rPr>
-      </w:pPr>
-      <w:r>
-        <w:rPr>
-          <w:color w:val="FF0000"/>
-        </w:rPr>
-        <w:tab/>
-      </w:r>
-      <w:r>
-        <w:rPr>
-          <w:color w:val="FF0000"/>
-        </w:rPr>
-        <w:tab/>
-        <w:t>Were there any difficult aspects of the project?</w:t>
-      </w:r>
-    </w:p>
-    <w:p>
-      <w:pPr>
-        <w:rPr>
-          <w:color w:val="FF0000"/>
-        </w:rPr>
-      </w:pPr>
-      <w:r>
-        <w:rPr>
-          <w:color w:val="FF0000"/>
-        </w:rPr>
-        <w:tab/>
-      </w:r>
-      <w:r>
-        <w:rPr>
-          <w:color w:val="FF0000"/>
-        </w:rPr>
-        <w:tab/>
-        <w:t>Does the final model and solution fit your expectations for the problem, and should it be used in a general setting to solve these types of problems?</w:t>
+        <w:pStyle w:val="Textbody"/>
+      </w:pPr>
+      <w:r>
+        <w:t>First challenge for me was to divide the project into smaller problems to tackle with.  I’ve decided to have separate test program for the A* search program as I realized it does not require a running robot to test the search algorithm.  Then, I’ve divided each enhancements to the robot controller into different python classes making it easier to add improvements in terms of coding and also the actual test scores.</w:t>
+      </w:r>
+      <w:r>
+        <w:t xml:space="preserve">  Throughout the project, I was making common tasks into utility classes so that I do not need to write similar logic or handling in different places (i.e. Direction, Steering, Sensor, Grid).</w:t>
+      </w:r>
+    </w:p>
+    <w:p>
+      <w:pPr>
+        <w:pStyle w:val="Textbody"/>
+      </w:pPr>
+    </w:p>
+    <w:p>
+      <w:pPr>
+        <w:pStyle w:val="Textbody"/>
+      </w:pPr>
+      <w:r>
+        <w:t>The next challenge for me was to find problems in expanding the maze mapping area.  I had issues like dead-ends and looping.  Over the time, I’ve added effective logging to analyse the robot behaviour and look for potential issues.  This was largely a trial-and-error process for me since I did not have much experience in the maze solving problem before.  It was a great learning process for me.</w:t>
+      </w:r>
+    </w:p>
+    <w:p/>
+    <w:p>
+      <w:pPr>
+        <w:pStyle w:val="Textbody"/>
+      </w:pPr>
+      <w:r>
+        <w:t>Finally, the most difficult</w:t>
+      </w:r>
+      <w:r>
+        <w:t xml:space="preserve"> and interesting</w:t>
+      </w:r>
+      <w:r>
+        <w:t xml:space="preserve"> part was</w:t>
+      </w:r>
+      <w:r>
+        <w:t xml:space="preserve"> how</w:t>
+      </w:r>
+      <w:r>
+        <w:t xml:space="preserve"> to expand the mapping area of the maze while reaching to the goal at minimum time required in the first run.  In the second run, the robot simply uses A* search to find the optimal path and travel to the goal accordingly.</w:t>
+      </w:r>
+      <w:r>
+        <w:t xml:space="preserve">  But the first run was full of challenges due to the unknown area to be explored.  Overall, I built a series of controller to add improvement bit by bit making the process simpler than without such structural approach to the problem.  I believe the final controller should give a good performance in the real micro mouse scenario with some improvement for continuous domain support.</w:t>
       </w:r>
     </w:p>
     <w:p/>
@@ -1394,6 +1608,36 @@
         <w:t>Improvement</w:t>
       </w:r>
     </w:p>
+    <w:p>
+      <w:pPr>
+        <w:pStyle w:val="Textbody"/>
+      </w:pPr>
+      <w:r>
+        <w:t xml:space="preserve">In this project, everything (time, location, move and turn) is in a discrete domain.  In the real micro mouse competition, everything is in a continuous domain.  </w:t>
+      </w:r>
+    </w:p>
+    <w:p/>
+    <w:p>
+      <w:pPr>
+        <w:pStyle w:val="Textbody"/>
+      </w:pPr>
+      <w:r>
+        <w:t>For example, the distance from the robot to the wall is in continuous which would require the robot to perform SLAM (simultaneous localization and mapping) to explore the maze.  The sensors will give the robot continuous values.  The robot needs to use PID control to continuously adjust the moves and turns so that it can wander around in the maze without colliding with the walls.   The speed needs to be controlled rather than just number of steps.   Turns will be continuous rotations.  Moreover, the robot may be able to move diagonally</w:t>
+      </w:r>
+      <w:r>
+        <w:t xml:space="preserve"> rather than zig</w:t>
+      </w:r>
+      <w:r>
+        <w:t>zag which is not allowed in the discrete domain.</w:t>
+      </w:r>
+    </w:p>
+    <w:p/>
+    <w:p>
+      <w:r>
+        <w:t>Talking about the real micro mouse competition, the robots are physical which adds many more complexity.  The path finding logic is probably one of the easiest part of the whole robot construction.  There are many aspects to take care: what sensors to use, what kind of motors and how heavy it can be, physical memory size available to use, etc.  I could have a sensor rotating on top of the robot mapping neighboring areas simultaneously.</w:t>
+      </w:r>
+    </w:p>
+    <w:p/>
     <w:p>
       <w:pPr>
         <w:rPr>
@@ -1403,165 +1647,9 @@
           <w:szCs w:val="32"/>
         </w:rPr>
       </w:pPr>
-      <w:r>
-        <w:rPr>
-          <w:color w:val="FF0000"/>
-        </w:rPr>
-        <w:t>Consider if the scenario took place in a continuous domain. For example, each square has a unit length, walls are 0.1 units thick, and the robot is a circle of diameter 0.4 units. What modifications might be necessary to your robot’s code to handle the added complexity? Are there types of mazes in the continuous domain that could not be solved in the discrete domain? If you have ideas for other extensions to the current project, describe and discuss them here.</w:t>
-      </w:r>
-    </w:p>
-    <w:p/>
-    <w:p/>
-    <w:p>
-      <w:pPr>
-        <w:pStyle w:val="Heading2"/>
-      </w:pPr>
-      <w:bookmarkStart w:id="0" w:name="_GoBack"/>
-      <w:bookmarkEnd w:id="0"/>
-      <w:r>
-        <w:t>Before submitting your report, ask yourself…</w:t>
-      </w:r>
-    </w:p>
-    <w:p>
-      <w:pPr>
-        <w:rPr>
-          <w:color w:val="FF0000"/>
-        </w:rPr>
-      </w:pPr>
-      <w:r>
-        <w:rPr>
-          <w:color w:val="FF0000"/>
-        </w:rPr>
-        <w:tab/>
-      </w:r>
-      <w:r>
-        <w:rPr>
-          <w:color w:val="FF0000"/>
-        </w:rPr>
-        <w:tab/>
-        <w:t>Does the project report you’ve written follow a well-organized structure similar to that of the project template?</w:t>
-      </w:r>
-    </w:p>
-    <w:p>
-      <w:pPr>
-        <w:rPr>
-          <w:color w:val="FF0000"/>
-        </w:rPr>
-      </w:pPr>
-      <w:r>
-        <w:rPr>
-          <w:color w:val="FF0000"/>
-        </w:rPr>
-        <w:tab/>
-      </w:r>
-      <w:r>
-        <w:rPr>
-          <w:color w:val="FF0000"/>
-        </w:rPr>
-        <w:tab/>
-        <w:t>Is each section (particularly Analysis and Methodology) written in a clear, concise and specific fashion? Are there any ambiguous terms or phrases that need clarification?</w:t>
-      </w:r>
-    </w:p>
-    <w:p>
-      <w:pPr>
-        <w:rPr>
-          <w:color w:val="FF0000"/>
-        </w:rPr>
-      </w:pPr>
-      <w:r>
-        <w:rPr>
-          <w:color w:val="FF0000"/>
-        </w:rPr>
-        <w:tab/>
-      </w:r>
-      <w:r>
-        <w:rPr>
-          <w:color w:val="FF0000"/>
-        </w:rPr>
-        <w:tab/>
-        <w:t>Would the intended audience of your project be able to understand your analysis, methods, and results?</w:t>
-      </w:r>
-    </w:p>
-    <w:p>
-      <w:pPr>
-        <w:rPr>
-          <w:color w:val="FF0000"/>
-        </w:rPr>
-      </w:pPr>
-      <w:r>
-        <w:rPr>
-          <w:color w:val="FF0000"/>
-        </w:rPr>
-        <w:tab/>
-      </w:r>
-      <w:r>
-        <w:rPr>
-          <w:color w:val="FF0000"/>
-        </w:rPr>
-        <w:tab/>
-        <w:t>Have you properly proof-read your project report to assure there are minimal grammatical and spelling mistakes?</w:t>
-      </w:r>
-    </w:p>
-    <w:p>
-      <w:pPr>
-        <w:rPr>
-          <w:color w:val="FF0000"/>
-        </w:rPr>
-      </w:pPr>
-      <w:r>
-        <w:rPr>
-          <w:color w:val="FF0000"/>
-        </w:rPr>
-        <w:tab/>
-      </w:r>
-      <w:r>
-        <w:rPr>
-          <w:color w:val="FF0000"/>
-        </w:rPr>
-        <w:tab/>
-        <w:t>Are all the resources used for this project correctly cited and referenced?</w:t>
-      </w:r>
-    </w:p>
-    <w:p>
-      <w:pPr>
-        <w:rPr>
-          <w:color w:val="FF0000"/>
-        </w:rPr>
-      </w:pPr>
-      <w:r>
-        <w:rPr>
-          <w:color w:val="FF0000"/>
-        </w:rPr>
-        <w:tab/>
-      </w:r>
-      <w:r>
-        <w:rPr>
-          <w:color w:val="FF0000"/>
-        </w:rPr>
-        <w:tab/>
-        <w:t>Is the code that implements your solution easily readable and properly commented?</w:t>
-      </w:r>
-    </w:p>
-    <w:p>
-      <w:pPr>
-        <w:rPr>
-          <w:color w:val="FF0000"/>
-        </w:rPr>
-      </w:pPr>
-      <w:r>
-        <w:rPr>
-          <w:color w:val="FF0000"/>
-        </w:rPr>
-        <w:tab/>
-      </w:r>
-      <w:r>
-        <w:rPr>
-          <w:color w:val="FF0000"/>
-        </w:rPr>
-        <w:tab/>
-        <w:t>Does the code execute without error and produce results similar to those reported?</w:t>
-      </w:r>
-    </w:p>
+    </w:p>
+    <w:p/>
+    <w:p/>
     <w:p>
       <w:r>
         <w:tab/>
@@ -1625,7 +1713,7 @@
   <w:abstractNum w:abstractNumId="0">
     <w:nsid w:val="FFFFFF1D"/>
     <w:multiLevelType w:val="multilevel"/>
-    <w:tmpl w:val="90D810F2"/>
+    <w:tmpl w:val="CC64D07C"/>
     <w:lvl w:ilvl="0">
       <w:start w:val="1"/>
       <w:numFmt w:val="bullet"/>
@@ -2372,6 +2460,119 @@
     </w:lvl>
   </w:abstractNum>
   <w:abstractNum w:abstractNumId="8">
+    <w:nsid w:val="30211917"/>
+    <w:multiLevelType w:val="hybridMultilevel"/>
+    <w:tmpl w:val="82488F3A"/>
+    <w:lvl w:ilvl="0" w:tplc="04090001">
+      <w:start w:val="1"/>
+      <w:numFmt w:val="bullet"/>
+      <w:lvlText w:val=""/>
+      <w:lvlJc w:val="left"/>
+      <w:pPr>
+        <w:ind w:left="780" w:hanging="360"/>
+      </w:pPr>
+      <w:rPr>
+        <w:rFonts w:ascii="Symbol" w:hAnsi="Symbol" w:hint="default"/>
+      </w:rPr>
+    </w:lvl>
+    <w:lvl w:ilvl="1" w:tplc="04090003" w:tentative="1">
+      <w:start w:val="1"/>
+      <w:numFmt w:val="bullet"/>
+      <w:lvlText w:val="o"/>
+      <w:lvlJc w:val="left"/>
+      <w:pPr>
+        <w:ind w:left="1500" w:hanging="360"/>
+      </w:pPr>
+      <w:rPr>
+        <w:rFonts w:ascii="Courier New" w:hAnsi="Courier New" w:cs="Courier New" w:hint="default"/>
+      </w:rPr>
+    </w:lvl>
+    <w:lvl w:ilvl="2" w:tplc="04090005" w:tentative="1">
+      <w:start w:val="1"/>
+      <w:numFmt w:val="bullet"/>
+      <w:lvlText w:val=""/>
+      <w:lvlJc w:val="left"/>
+      <w:pPr>
+        <w:ind w:left="2220" w:hanging="360"/>
+      </w:pPr>
+      <w:rPr>
+        <w:rFonts w:ascii="Wingdings" w:hAnsi="Wingdings" w:hint="default"/>
+      </w:rPr>
+    </w:lvl>
+    <w:lvl w:ilvl="3" w:tplc="04090001" w:tentative="1">
+      <w:start w:val="1"/>
+      <w:numFmt w:val="bullet"/>
+      <w:lvlText w:val=""/>
+      <w:lvlJc w:val="left"/>
+      <w:pPr>
+        <w:ind w:left="2940" w:hanging="360"/>
+      </w:pPr>
+      <w:rPr>
+        <w:rFonts w:ascii="Symbol" w:hAnsi="Symbol" w:hint="default"/>
+      </w:rPr>
+    </w:lvl>
+    <w:lvl w:ilvl="4" w:tplc="04090003" w:tentative="1">
+      <w:start w:val="1"/>
+      <w:numFmt w:val="bullet"/>
+      <w:lvlText w:val="o"/>
+      <w:lvlJc w:val="left"/>
+      <w:pPr>
+        <w:ind w:left="3660" w:hanging="360"/>
+      </w:pPr>
+      <w:rPr>
+        <w:rFonts w:ascii="Courier New" w:hAnsi="Courier New" w:cs="Courier New" w:hint="default"/>
+      </w:rPr>
+    </w:lvl>
+    <w:lvl w:ilvl="5" w:tplc="04090005" w:tentative="1">
+      <w:start w:val="1"/>
+      <w:numFmt w:val="bullet"/>
+      <w:lvlText w:val=""/>
+      <w:lvlJc w:val="left"/>
+      <w:pPr>
+        <w:ind w:left="4380" w:hanging="360"/>
+      </w:pPr>
+      <w:rPr>
+        <w:rFonts w:ascii="Wingdings" w:hAnsi="Wingdings" w:hint="default"/>
+      </w:rPr>
+    </w:lvl>
+    <w:lvl w:ilvl="6" w:tplc="04090001" w:tentative="1">
+      <w:start w:val="1"/>
+      <w:numFmt w:val="bullet"/>
+      <w:lvlText w:val=""/>
+      <w:lvlJc w:val="left"/>
+      <w:pPr>
+        <w:ind w:left="5100" w:hanging="360"/>
+      </w:pPr>
+      <w:rPr>
+        <w:rFonts w:ascii="Symbol" w:hAnsi="Symbol" w:hint="default"/>
+      </w:rPr>
+    </w:lvl>
+    <w:lvl w:ilvl="7" w:tplc="04090003" w:tentative="1">
+      <w:start w:val="1"/>
+      <w:numFmt w:val="bullet"/>
+      <w:lvlText w:val="o"/>
+      <w:lvlJc w:val="left"/>
+      <w:pPr>
+        <w:ind w:left="5820" w:hanging="360"/>
+      </w:pPr>
+      <w:rPr>
+        <w:rFonts w:ascii="Courier New" w:hAnsi="Courier New" w:cs="Courier New" w:hint="default"/>
+      </w:rPr>
+    </w:lvl>
+    <w:lvl w:ilvl="8" w:tplc="04090005" w:tentative="1">
+      <w:start w:val="1"/>
+      <w:numFmt w:val="bullet"/>
+      <w:lvlText w:val=""/>
+      <w:lvlJc w:val="left"/>
+      <w:pPr>
+        <w:ind w:left="6540" w:hanging="360"/>
+      </w:pPr>
+      <w:rPr>
+        <w:rFonts w:ascii="Wingdings" w:hAnsi="Wingdings" w:hint="default"/>
+      </w:rPr>
+    </w:lvl>
+  </w:abstractNum>
+  <w:abstractNum w:abstractNumId="9">
     <w:nsid w:val="46CB2AAD"/>
     <w:multiLevelType w:val="multilevel"/>
     <w:tmpl w:val="EE94635C"/>
@@ -2458,7 +2659,7 @@
       </w:pPr>
     </w:lvl>
   </w:abstractNum>
-  <w:abstractNum w:abstractNumId="9">
+  <w:abstractNum w:abstractNumId="10">
     <w:nsid w:val="4944675D"/>
     <w:multiLevelType w:val="multilevel"/>
     <w:tmpl w:val="4AF887DC"/>
@@ -2545,7 +2746,7 @@
       </w:pPr>
     </w:lvl>
   </w:abstractNum>
-  <w:abstractNum w:abstractNumId="10">
+  <w:abstractNum w:abstractNumId="11">
     <w:nsid w:val="4DD47291"/>
     <w:multiLevelType w:val="multilevel"/>
     <w:tmpl w:val="D41E2ED2"/>
@@ -2632,7 +2833,7 @@
       </w:pPr>
     </w:lvl>
   </w:abstractNum>
-  <w:abstractNum w:abstractNumId="11">
+  <w:abstractNum w:abstractNumId="12">
     <w:nsid w:val="4FBE0034"/>
     <w:multiLevelType w:val="multilevel"/>
     <w:tmpl w:val="170ED962"/>
@@ -2719,7 +2920,7 @@
       </w:pPr>
     </w:lvl>
   </w:abstractNum>
-  <w:abstractNum w:abstractNumId="12">
+  <w:abstractNum w:abstractNumId="13">
     <w:nsid w:val="554510D5"/>
     <w:multiLevelType w:val="multilevel"/>
     <w:tmpl w:val="F982B734"/>
@@ -2806,7 +3007,7 @@
       </w:pPr>
     </w:lvl>
   </w:abstractNum>
-  <w:abstractNum w:abstractNumId="13">
+  <w:abstractNum w:abstractNumId="14">
     <w:nsid w:val="564F63CD"/>
     <w:multiLevelType w:val="multilevel"/>
     <w:tmpl w:val="DF2A0F0E"/>
@@ -2893,7 +3094,120 @@
       </w:pPr>
     </w:lvl>
   </w:abstractNum>
-  <w:abstractNum w:abstractNumId="14">
+  <w:abstractNum w:abstractNumId="15">
+    <w:nsid w:val="5C4A40BA"/>
+    <w:multiLevelType w:val="hybridMultilevel"/>
+    <w:tmpl w:val="9F1456D6"/>
+    <w:lvl w:ilvl="0" w:tplc="04090001">
+      <w:start w:val="1"/>
+      <w:numFmt w:val="bullet"/>
+      <w:lvlText w:val=""/>
+      <w:lvlJc w:val="left"/>
+      <w:pPr>
+        <w:ind w:left="720" w:hanging="360"/>
+      </w:pPr>
+      <w:rPr>
+        <w:rFonts w:ascii="Symbol" w:hAnsi="Symbol" w:hint="default"/>
+      </w:rPr>
+    </w:lvl>
+    <w:lvl w:ilvl="1" w:tplc="04090003" w:tentative="1">
+      <w:start w:val="1"/>
+      <w:numFmt w:val="bullet"/>
+      <w:lvlText w:val="o"/>
+      <w:lvlJc w:val="left"/>
+      <w:pPr>
+        <w:ind w:left="1440" w:hanging="360"/>
+      </w:pPr>
+      <w:rPr>
+        <w:rFonts w:ascii="Courier New" w:hAnsi="Courier New" w:cs="Courier New" w:hint="default"/>
+      </w:rPr>
+    </w:lvl>
+    <w:lvl w:ilvl="2" w:tplc="04090005" w:tentative="1">
+      <w:start w:val="1"/>
+      <w:numFmt w:val="bullet"/>
+      <w:lvlText w:val=""/>
+      <w:lvlJc w:val="left"/>
+      <w:pPr>
+        <w:ind w:left="2160" w:hanging="360"/>
+      </w:pPr>
+      <w:rPr>
+        <w:rFonts w:ascii="Wingdings" w:hAnsi="Wingdings" w:hint="default"/>
+      </w:rPr>
+    </w:lvl>
+    <w:lvl w:ilvl="3" w:tplc="04090001" w:tentative="1">
+      <w:start w:val="1"/>
+      <w:numFmt w:val="bullet"/>
+      <w:lvlText w:val=""/>
+      <w:lvlJc w:val="left"/>
+      <w:pPr>
+        <w:ind w:left="2880" w:hanging="360"/>
+      </w:pPr>
+      <w:rPr>
+        <w:rFonts w:ascii="Symbol" w:hAnsi="Symbol" w:hint="default"/>
+      </w:rPr>
+    </w:lvl>
+    <w:lvl w:ilvl="4" w:tplc="04090003" w:tentative="1">
+      <w:start w:val="1"/>
+      <w:numFmt w:val="bullet"/>
+      <w:lvlText w:val="o"/>
+      <w:lvlJc w:val="left"/>
+      <w:pPr>
+        <w:ind w:left="3600" w:hanging="360"/>
+      </w:pPr>
+      <w:rPr>
+        <w:rFonts w:ascii="Courier New" w:hAnsi="Courier New" w:cs="Courier New" w:hint="default"/>
+      </w:rPr>
+    </w:lvl>
+    <w:lvl w:ilvl="5" w:tplc="04090005" w:tentative="1">
+      <w:start w:val="1"/>
+      <w:numFmt w:val="bullet"/>
+      <w:lvlText w:val=""/>
+      <w:lvlJc w:val="left"/>
+      <w:pPr>
+        <w:ind w:left="4320" w:hanging="360"/>
+      </w:pPr>
+      <w:rPr>
+        <w:rFonts w:ascii="Wingdings" w:hAnsi="Wingdings" w:hint="default"/>
+      </w:rPr>
+    </w:lvl>
+    <w:lvl w:ilvl="6" w:tplc="04090001" w:tentative="1">
+      <w:start w:val="1"/>
+      <w:numFmt w:val="bullet"/>
+      <w:lvlText w:val=""/>
+      <w:lvlJc w:val="left"/>
+      <w:pPr>
+        <w:ind w:left="5040" w:hanging="360"/>
+      </w:pPr>
+      <w:rPr>
+        <w:rFonts w:ascii="Symbol" w:hAnsi="Symbol" w:hint="default"/>
+      </w:rPr>
+    </w:lvl>
+    <w:lvl w:ilvl="7" w:tplc="04090003" w:tentative="1">
+      <w:start w:val="1"/>
+      <w:numFmt w:val="bullet"/>
+      <w:lvlText w:val="o"/>
+      <w:lvlJc w:val="left"/>
+      <w:pPr>
+        <w:ind w:left="5760" w:hanging="360"/>
+      </w:pPr>
+      <w:rPr>
+        <w:rFonts w:ascii="Courier New" w:hAnsi="Courier New" w:cs="Courier New" w:hint="default"/>
+      </w:rPr>
+    </w:lvl>
+    <w:lvl w:ilvl="8" w:tplc="04090005" w:tentative="1">
+      <w:start w:val="1"/>
+      <w:numFmt w:val="bullet"/>
+      <w:lvlText w:val=""/>
+      <w:lvlJc w:val="left"/>
+      <w:pPr>
+        <w:ind w:left="6480" w:hanging="360"/>
+      </w:pPr>
+      <w:rPr>
+        <w:rFonts w:ascii="Wingdings" w:hAnsi="Wingdings" w:hint="default"/>
+      </w:rPr>
+    </w:lvl>
+  </w:abstractNum>
+  <w:abstractNum w:abstractNumId="16">
     <w:nsid w:val="6A162DCE"/>
     <w:multiLevelType w:val="multilevel"/>
     <w:tmpl w:val="0C3CBEE0"/>
@@ -2980,7 +3294,7 @@
       </w:pPr>
     </w:lvl>
   </w:abstractNum>
-  <w:abstractNum w:abstractNumId="15">
+  <w:abstractNum w:abstractNumId="17">
     <w:nsid w:val="6D8263C3"/>
     <w:multiLevelType w:val="multilevel"/>
     <w:tmpl w:val="F3665896"/>
@@ -3067,7 +3381,7 @@
       </w:pPr>
     </w:lvl>
   </w:abstractNum>
-  <w:abstractNum w:abstractNumId="16">
+  <w:abstractNum w:abstractNumId="18">
     <w:nsid w:val="6E876F25"/>
     <w:multiLevelType w:val="multilevel"/>
     <w:tmpl w:val="59A0B138"/>
@@ -3154,7 +3468,7 @@
       </w:pPr>
     </w:lvl>
   </w:abstractNum>
-  <w:abstractNum w:abstractNumId="17">
+  <w:abstractNum w:abstractNumId="19">
     <w:nsid w:val="6FCB19E5"/>
     <w:multiLevelType w:val="multilevel"/>
     <w:tmpl w:val="4B349F88"/>
@@ -3245,7 +3559,7 @@
     <w:abstractNumId w:val="3"/>
   </w:num>
   <w:num w:numId="2">
-    <w:abstractNumId w:val="14"/>
+    <w:abstractNumId w:val="16"/>
   </w:num>
   <w:num w:numId="3">
     <w:abstractNumId w:val="1"/>
@@ -3254,16 +3568,16 @@
     <w:abstractNumId w:val="7"/>
   </w:num>
   <w:num w:numId="5">
-    <w:abstractNumId w:val="13"/>
+    <w:abstractNumId w:val="14"/>
   </w:num>
   <w:num w:numId="6">
-    <w:abstractNumId w:val="16"/>
+    <w:abstractNumId w:val="18"/>
   </w:num>
   <w:num w:numId="7">
     <w:abstractNumId w:val="6"/>
   </w:num>
   <w:num w:numId="8">
-    <w:abstractNumId w:val="8"/>
+    <w:abstractNumId w:val="9"/>
   </w:num>
   <w:num w:numId="9">
     <w:abstractNumId w:val="2"/>
@@ -3272,28 +3586,34 @@
     <w:abstractNumId w:val="5"/>
   </w:num>
   <w:num w:numId="11">
+    <w:abstractNumId w:val="11"/>
+  </w:num>
+  <w:num w:numId="12">
     <w:abstractNumId w:val="10"/>
   </w:num>
-  <w:num w:numId="12">
-    <w:abstractNumId w:val="9"/>
-  </w:num>
   <w:num w:numId="13">
-    <w:abstractNumId w:val="12"/>
+    <w:abstractNumId w:val="13"/>
   </w:num>
   <w:num w:numId="14">
-    <w:abstractNumId w:val="15"/>
+    <w:abstractNumId w:val="17"/>
   </w:num>
   <w:num w:numId="15">
-    <w:abstractNumId w:val="17"/>
+    <w:abstractNumId w:val="19"/>
   </w:num>
   <w:num w:numId="16">
-    <w:abstractNumId w:val="11"/>
+    <w:abstractNumId w:val="12"/>
   </w:num>
   <w:num w:numId="17">
     <w:abstractNumId w:val="4"/>
   </w:num>
   <w:num w:numId="18">
     <w:abstractNumId w:val="0"/>
+  </w:num>
+  <w:num w:numId="19">
+    <w:abstractNumId w:val="15"/>
+  </w:num>
+  <w:num w:numId="20">
+    <w:abstractNumId w:val="8"/>
   </w:num>
 </w:numbering>
 </file>
@@ -4119,6 +4439,32 @@
       <w:szCs w:val="21"/>
     </w:rPr>
   </w:style>
+  <w:style w:type="character" w:styleId="Hyperlink">
+    <w:name w:val="Hyperlink"/>
+    <w:basedOn w:val="DefaultParagraphFont"/>
+    <w:uiPriority w:val="99"/>
+    <w:unhideWhenUsed/>
+    <w:rsid w:val="00520F31"/>
+    <w:rPr>
+      <w:color w:val="0563C1" w:themeColor="hyperlink"/>
+      <w:u w:val="single"/>
+    </w:rPr>
+  </w:style>
+  <w:style w:type="paragraph" w:styleId="ListParagraph">
+    <w:name w:val="List Paragraph"/>
+    <w:basedOn w:val="Normal"/>
+    <w:uiPriority w:val="34"/>
+    <w:qFormat/>
+    <w:rsid w:val="00D653DF"/>
+    <w:pPr>
+      <w:ind w:left="720"/>
+      <w:contextualSpacing/>
+    </w:pPr>
+    <w:rPr>
+      <w:rFonts w:cs="Mangal"/>
+      <w:szCs w:val="21"/>
+    </w:rPr>
+  </w:style>
 </w:styles>
 </file>
 

</xml_diff>